<commit_message>
Changes in writing introduction
</commit_message>
<xml_diff>
--- a/Doubts about R and markdown raised while writing the report.docx
+++ b/Doubts about R and markdown raised while writing the report.docx
@@ -51,10 +51,16 @@
         <w:t>Why do we ignore html and pdf</w:t>
       </w:r>
       <w:r>
-        <w:t xml:space="preserve"> (but not docx)</w:t>
-      </w:r>
-      <w:bookmarkStart w:id="0" w:name="_GoBack"/>
-      <w:bookmarkEnd w:id="0"/>
+        <w:t xml:space="preserve"> (but not </w:t>
+      </w:r>
+      <w:proofErr w:type="spellStart"/>
+      <w:r>
+        <w:t>docx</w:t>
+      </w:r>
+      <w:proofErr w:type="spellEnd"/>
+      <w:r>
+        <w:t>)</w:t>
+      </w:r>
       <w:r>
         <w:t xml:space="preserve"> in </w:t>
       </w:r>
@@ -211,6 +217,53 @@
       <w:r>
         <w:t xml:space="preserve"> markdown?</w:t>
       </w:r>
+    </w:p>
+    <w:p>
+      <w:pPr>
+        <w:pStyle w:val="ListParagraph"/>
+        <w:numPr>
+          <w:ilvl w:val="0"/>
+          <w:numId w:val="1"/>
+        </w:numPr>
+      </w:pPr>
+      <w:r>
+        <w:t>What about label or number</w:t>
+      </w:r>
+      <w:r>
+        <w:t xml:space="preserve"> figures and tables</w:t>
+      </w:r>
+      <w:r>
+        <w:t>, it</w:t>
+      </w:r>
+      <w:r>
+        <w:t xml:space="preserve"> must be manually?</w:t>
+      </w:r>
+    </w:p>
+    <w:p>
+      <w:pPr>
+        <w:pStyle w:val="ListParagraph"/>
+        <w:numPr>
+          <w:ilvl w:val="0"/>
+          <w:numId w:val="1"/>
+        </w:numPr>
+      </w:pPr>
+      <w:r>
+        <w:t>Is there any way to check the grammar?</w:t>
+      </w:r>
+    </w:p>
+    <w:p>
+      <w:pPr>
+        <w:pStyle w:val="ListParagraph"/>
+        <w:numPr>
+          <w:ilvl w:val="0"/>
+          <w:numId w:val="1"/>
+        </w:numPr>
+      </w:pPr>
+      <w:r>
+        <w:t>What about number of words?</w:t>
+      </w:r>
+      <w:bookmarkStart w:id="0" w:name="_GoBack"/>
+      <w:bookmarkEnd w:id="0"/>
     </w:p>
     <w:p>
       <w:pPr>
@@ -1098,7 +1151,7 @@
 </file>
 
 <file path=customXml/itemProps1.xml><?xml version="1.0" encoding="utf-8"?>
-<ds:datastoreItem xmlns:ds="http://schemas.openxmlformats.org/officeDocument/2006/customXml" ds:itemID="{72BEB4C4-6F7A-403B-B25D-6B49CA09D38C}">
+<ds:datastoreItem xmlns:ds="http://schemas.openxmlformats.org/officeDocument/2006/customXml" ds:itemID="{9827847E-1FDC-499F-BEFC-64D7F085968F}">
   <ds:schemaRefs>
     <ds:schemaRef ds:uri="http://schemas.openxmlformats.org/officeDocument/2006/bibliography"/>
   </ds:schemaRefs>

</xml_diff>